<commit_message>
Adding two more lines
</commit_message>
<xml_diff>
--- a/song.docx
+++ b/song.docx
@@ -9,6 +9,59 @@
     </w:p>
     <w:p>
       <w:r>
+        <w:t>Пес Патрон, пес Патрон</w:t>
+      </w:r>
+    </w:p>
+    <w:p>
+      <w:r>
+        <w:rPr>
+          <w:rFonts w:ascii="Arial" w:hAnsi="Arial" w:cs="Arial"/>
+          <w:color w:val="202124"/>
+          <w:sz w:val="21"/>
+          <w:szCs w:val="21"/>
+          <w:shd w:val="clear" w:color="auto" w:fill="FFFFFF"/>
+        </w:rPr>
+        <w:t xml:space="preserve">Хто крутіший за </w:t>
+      </w:r>
+      <w:proofErr w:type="spellStart"/>
+      <w:r>
+        <w:rPr>
+          <w:rFonts w:ascii="Arial" w:hAnsi="Arial" w:cs="Arial"/>
+          <w:color w:val="202124"/>
+          <w:sz w:val="21"/>
+          <w:szCs w:val="21"/>
+          <w:shd w:val="clear" w:color="auto" w:fill="FFFFFF"/>
+        </w:rPr>
+        <w:t>iPhone</w:t>
+      </w:r>
+      <w:proofErr w:type="spellEnd"/>
+      <w:r>
+        <w:rPr>
+          <w:rFonts w:ascii="Arial" w:hAnsi="Arial" w:cs="Arial"/>
+          <w:color w:val="202124"/>
+          <w:sz w:val="21"/>
+          <w:szCs w:val="21"/>
+          <w:shd w:val="clear" w:color="auto" w:fill="FFFFFF"/>
+        </w:rPr>
+        <w:t>?</w:t>
+      </w:r>
+      <w:r>
+        <w:rPr>
+          <w:rFonts w:ascii="Arial" w:hAnsi="Arial" w:cs="Arial"/>
+          <w:color w:val="202124"/>
+          <w:sz w:val="21"/>
+          <w:szCs w:val="21"/>
+        </w:rPr>
+        <w:br/>
+      </w:r>
+      <w:r>
+        <w:rPr>
+          <w:rFonts w:ascii="Arial" w:hAnsi="Arial" w:cs="Arial"/>
+          <w:color w:val="202124"/>
+          <w:sz w:val="21"/>
+          <w:szCs w:val="21"/>
+          <w:shd w:val="clear" w:color="auto" w:fill="FFFFFF"/>
+        </w:rPr>
         <w:t>Пес Патрон, пес Патрон</w:t>
       </w:r>
     </w:p>

</xml_diff>